<commit_message>
pseudo code en activity diagrams af
</commit_message>
<xml_diff>
--- a/Documenten EenmaalAndermaal/Ontwerpdocumenten/Pseudocode/Sprint 3/User story 7/Pseudo code - Op de hoogte houden van veilingen.docx
+++ b/Documenten EenmaalAndermaal/Ontwerpdocumenten/Pseudocode/Sprint 3/User story 7/Pseudo code - Op de hoogte houden van veilingen.docx
@@ -18,8 +18,103 @@
     </w:p>
     <w:p/>
     <w:p>
+      <w:pPr>
+        <w:pStyle w:val="NoSpacing"/>
+      </w:pPr>
+      <w:r>
+        <w:t>if (Bod geplaatst) {</w:t>
+      </w:r>
+    </w:p>
+    <w:p>
+      <w:pPr>
+        <w:pStyle w:val="NoSpacing"/>
+      </w:pPr>
+      <w:r>
+        <w:tab/>
+        <w:t>if (een na hoogste bod geplaatst door een andere gebruiker dan hoogste bod</w:t>
+      </w:r>
       <w:bookmarkStart w:id="0" w:name="_GoBack"/>
       <w:bookmarkEnd w:id="0"/>
+      <w:r>
+        <w:t>) {</w:t>
+      </w:r>
+    </w:p>
+    <w:p>
+      <w:pPr>
+        <w:pStyle w:val="NoSpacing"/>
+        <w:ind w:left="708" w:firstLine="708"/>
+      </w:pPr>
+      <w:r>
+        <w:t xml:space="preserve">Haal </w:t>
+      </w:r>
+      <w:r>
+        <w:t xml:space="preserve">de </w:t>
+      </w:r>
+      <w:r>
+        <w:t>een na hoogste bieder op;</w:t>
+      </w:r>
+    </w:p>
+    <w:p>
+      <w:pPr>
+        <w:pStyle w:val="NoSpacing"/>
+        <w:ind w:left="708" w:firstLine="708"/>
+      </w:pPr>
+      <w:r>
+        <w:t>Haal titel voorwerp op;</w:t>
+      </w:r>
+    </w:p>
+    <w:p>
+      <w:pPr>
+        <w:pStyle w:val="NoSpacing"/>
+        <w:ind w:left="708" w:firstLine="708"/>
+      </w:pPr>
+      <w:r>
+        <w:t>Haal zijn geboden bedrag op;</w:t>
+      </w:r>
+    </w:p>
+    <w:p>
+      <w:pPr>
+        <w:pStyle w:val="NoSpacing"/>
+        <w:ind w:left="708" w:firstLine="708"/>
+      </w:pPr>
+      <w:r>
+        <w:t>Haal het nieuwe bod op;</w:t>
+      </w:r>
+    </w:p>
+    <w:p>
+      <w:pPr>
+        <w:pStyle w:val="NoSpacing"/>
+        <w:ind w:firstLine="708"/>
+      </w:pPr>
+    </w:p>
+    <w:p>
+      <w:pPr>
+        <w:pStyle w:val="NoSpacing"/>
+        <w:ind w:left="708" w:firstLine="708"/>
+      </w:pPr>
+      <w:r>
+        <w:t xml:space="preserve">Verstuur een mail </w:t>
+      </w:r>
+      <w:r>
+        <w:t>naar de een na hoogste bieder waarin deze informatie staat;</w:t>
+      </w:r>
+    </w:p>
+    <w:p>
+      <w:pPr>
+        <w:pStyle w:val="NoSpacing"/>
+      </w:pPr>
+      <w:r>
+        <w:tab/>
+        <w:t>}</w:t>
+      </w:r>
+    </w:p>
+    <w:p>
+      <w:pPr>
+        <w:pStyle w:val="NoSpacing"/>
+      </w:pPr>
+      <w:r>
+        <w:t>}</w:t>
+      </w:r>
     </w:p>
     <w:sectPr>
       <w:pgSz w:w="11906" w:h="16838"/>

</xml_diff>